<commit_message>
update to the proposal
</commit_message>
<xml_diff>
--- a/Project 3 Proposal.docx
+++ b/Project 3 Proposal.docx
@@ -8,6 +8,21 @@
       </w:r>
     </w:p>
     <w:p>
+      <w:r>
+        <w:t xml:space="preserve">The group includes Eliot Chern, </w:t>
+      </w:r>
+      <w:r>
+        <w:t xml:space="preserve">Sean Galloway, Ian Koenes, and </w:t>
+      </w:r>
+      <w:r>
+        <w:t xml:space="preserve">Cora </w:t>
+      </w:r>
+      <w:r>
+        <w:t xml:space="preserve"> </w:t>
+      </w:r>
+      <w:r>
+        <w:t xml:space="preserve">Micsunescu. </w:t>
+      </w:r>
       <w:r>
         <w:t>This project will use the IMDB data from Kaggle (</w:t>
       </w:r>
@@ -20,7 +35,43 @@
         </w:r>
       </w:hyperlink>
       <w:r>
-        <w:t>) to create a Flask based application that performs a few different analyses.</w:t>
+        <w:t xml:space="preserve">) </w:t>
+      </w:r>
+      <w:r>
+        <w:t>with 85,000 recor</w:t>
+      </w:r>
+      <w:r>
+        <w:t xml:space="preserve">ds </w:t>
+      </w:r>
+      <w:r>
+        <w:t>to create a Flask based application that performs a few different analyses.</w:t>
+      </w:r>
+      <w:r>
+        <w:t xml:space="preserve"> The base data source is the </w:t>
+      </w:r>
+      <w:r>
+        <w:t>CSV</w:t>
+      </w:r>
+      <w:r>
+        <w:t xml:space="preserve"> files. </w:t>
+      </w:r>
+      <w:r>
+        <w:t>If needed within the f</w:t>
+      </w:r>
+      <w:r>
+        <w:t>lask app, a</w:t>
+      </w:r>
+      <w:r>
+        <w:t>n additional</w:t>
+      </w:r>
+      <w:r>
+        <w:t xml:space="preserve"> data store will be MongoDB.</w:t>
+      </w:r>
+      <w:r>
+        <w:t xml:space="preserve"> The flask app </w:t>
+      </w:r>
+      <w:r>
+        <w:t>is being deployed to Heroku.</w:t>
       </w:r>
     </w:p>
     <w:p>
@@ -28,19 +79,40 @@
         <w:t>One analysis will take the data and use a few different machine learning tools to learn the movie's profitability based upon the genre and the description.</w:t>
       </w:r>
       <w:r>
-        <w:t xml:space="preserve"> The </w:t>
+        <w:t xml:space="preserve"> </w:t>
+      </w:r>
+      <w:r>
+        <w:t xml:space="preserve">The anticipated models are Logistic Regression, </w:t>
+      </w:r>
+      <w:r>
+        <w:t xml:space="preserve">Random Forest, and Kera Neural Networks. </w:t>
+      </w:r>
+      <w:r>
+        <w:t xml:space="preserve">Accuracy is the </w:t>
+      </w:r>
+      <w:r>
+        <w:t xml:space="preserve">measure used to determine the model's performance. </w:t>
+      </w:r>
+      <w:r>
+        <w:t xml:space="preserve">The </w:t>
       </w:r>
       <w:r>
         <w:t>webpage</w:t>
       </w:r>
       <w:r>
-        <w:t xml:space="preserve"> will hold information on the models</w:t>
+        <w:t xml:space="preserve"> will hold </w:t>
+      </w:r>
+      <w:r>
+        <w:t>graphs</w:t>
+      </w:r>
+      <w:r>
+        <w:t xml:space="preserve"> on the model</w:t>
       </w:r>
       <w:r>
         <w:t>'</w:t>
       </w:r>
       <w:r>
-        <w:t xml:space="preserve"> </w:t>
+        <w:t xml:space="preserve">s </w:t>
       </w:r>
       <w:r>
         <w:t xml:space="preserve">accuracy and the </w:t>
@@ -70,18 +142,15 @@
         <w:t xml:space="preserve">e </w:t>
       </w:r>
       <w:r>
-        <w:t xml:space="preserve">profitability on the models, while </w:t>
-      </w:r>
-      <w:proofErr w:type="spellStart"/>
-      <w:r>
-        <w:t>javascript</w:t>
-      </w:r>
-      <w:proofErr w:type="spellEnd"/>
-      <w:r>
-        <w:t xml:space="preserve"> handles displaying the information.</w:t>
+        <w:t xml:space="preserve">profitability on the </w:t>
+      </w:r>
+      <w:r>
+        <w:t xml:space="preserve">saved </w:t>
+      </w:r>
+      <w:r>
+        <w:t>models, while javascript handles displaying the information.</w:t>
       </w:r>
     </w:p>
-    <w:p/>
     <w:p>
       <w:r>
         <w:t>A second analysis will test the hypothesis that the most profitable movies are English language movies.</w:t>

</xml_diff>

<commit_message>
Add additional descriptions to the proposal
</commit_message>
<xml_diff>
--- a/Project 3 Proposal.docx
+++ b/Project 3 Proposal.docx
@@ -12,16 +12,18 @@
         <w:t xml:space="preserve">The group includes Eliot Chern, </w:t>
       </w:r>
       <w:r>
-        <w:t xml:space="preserve">Sean Galloway, Ian Koenes, and </w:t>
-      </w:r>
-      <w:r>
-        <w:t xml:space="preserve">Cora </w:t>
-      </w:r>
-      <w:r>
-        <w:t xml:space="preserve"> </w:t>
-      </w:r>
-      <w:r>
-        <w:t xml:space="preserve">Micsunescu. </w:t>
+        <w:t xml:space="preserve">Sean Galloway, Ian </w:t>
+      </w:r>
+      <w:proofErr w:type="spellStart"/>
+      <w:r>
+        <w:t>Koenes</w:t>
+      </w:r>
+      <w:proofErr w:type="spellEnd"/>
+      <w:r>
+        <w:t xml:space="preserve">, and </w:t>
+      </w:r>
+      <w:r>
+        <w:t xml:space="preserve">Cora Micsunescu. </w:t>
       </w:r>
       <w:r>
         <w:t>This project will use the IMDB data from Kaggle (</w:t>
@@ -148,12 +150,26 @@
         <w:t xml:space="preserve">saved </w:t>
       </w:r>
       <w:r>
-        <w:t>models, while javascript handles displaying the information.</w:t>
+        <w:t xml:space="preserve">models, while </w:t>
+      </w:r>
+      <w:proofErr w:type="spellStart"/>
+      <w:r>
+        <w:t>javascript</w:t>
+      </w:r>
+      <w:proofErr w:type="spellEnd"/>
+      <w:r>
+        <w:t xml:space="preserve"> handles displaying the information.</w:t>
       </w:r>
     </w:p>
     <w:p>
       <w:r>
         <w:t>A second analysis will test the hypothesis that the most profitable movies are English language movies.</w:t>
+      </w:r>
+      <w:r>
+        <w:t xml:space="preserve"> The models used will be Linear Regression, Logistics Regression, and Neural Networks. </w:t>
+      </w:r>
+      <w:r>
+        <w:t>Since it is not known initially what model works best, the models covered in class will be used.</w:t>
       </w:r>
     </w:p>
     <w:p/>

</xml_diff>